<commit_message>
added git link to workshop desc doc
</commit_message>
<xml_diff>
--- a/Workshop_description_scRNA-seq.docx
+++ b/Workshop_description_scRNA-seq.docx
@@ -149,6 +149,22 @@
             <w:pPr>
               <w:rPr>
                 <w:rFonts w:cstheme="minorHAnsi"/>
+              </w:rPr>
+            </w:pPr>
+            <w:hyperlink r:id="rId5" w:history="1">
+              <w:r>
+                <w:rPr>
+                  <w:rStyle w:val="Hyperlink"/>
+                  <w:rFonts w:cstheme="minorHAnsi"/>
+                </w:rPr>
+                <w:t>https://github.com/manveerchauhan/Seurat_DE_Workshop</w:t>
+              </w:r>
+            </w:hyperlink>
+          </w:p>
+          <w:p>
+            <w:pPr>
+              <w:rPr>
+                <w:rFonts w:cstheme="minorHAnsi"/>
                 <w:highlight w:val="yellow"/>
               </w:rPr>
             </w:pPr>
@@ -157,23 +173,21 @@
                 <w:rFonts w:cstheme="minorHAnsi"/>
                 <w:highlight w:val="yellow"/>
               </w:rPr>
-              <w:t>[</w:t>
-            </w:r>
-            <w:proofErr w:type="spellStart"/>
+              <w:t>[this link can be updated</w:t>
+            </w:r>
             <w:r>
               <w:rPr>
                 <w:rFonts w:cstheme="minorHAnsi"/>
                 <w:highlight w:val="yellow"/>
               </w:rPr>
-              <w:t>github</w:t>
-            </w:r>
-            <w:proofErr w:type="spellEnd"/>
+              <w:t xml:space="preserve"> later</w:t>
+            </w:r>
             <w:r>
               <w:rPr>
                 <w:rFonts w:cstheme="minorHAnsi"/>
                 <w:highlight w:val="yellow"/>
               </w:rPr>
-              <w:t xml:space="preserve"> repo link]</w:t>
+              <w:t>]</w:t>
             </w:r>
           </w:p>
         </w:tc>
@@ -1009,14 +1023,14 @@
               <w:rPr>
                 <w:rFonts w:ascii="Calibri" w:hAnsi="Calibri" w:cs="Calibri"/>
               </w:rPr>
-              <w:t xml:space="preserve"> and when to use them: </w:t>
+              <w:t xml:space="preserve"> and</w:t>
             </w:r>
             <w:proofErr w:type="spellStart"/>
             <w:r>
               <w:rPr>
                 <w:rFonts w:ascii="Calibri" w:hAnsi="Calibri" w:cs="Calibri"/>
               </w:rPr>
-              <w:t>FindMarkers</w:t>
+              <w:t xml:space="preserve"> when to use them: FindMarkers</w:t>
             </w:r>
             <w:proofErr w:type="spellEnd"/>
             <w:r>
@@ -1427,7 +1441,7 @@
             <w:r>
               <w:t xml:space="preserve">is R training workshop provides the necessary skills: </w:t>
             </w:r>
-            <w:hyperlink r:id="rId5" w:history="1">
+            <w:hyperlink r:id="rId6" w:history="1">
               <w:r>
                 <w:rPr>
                   <w:rStyle w:val="Hyperlink"/>
@@ -1443,7 +1457,7 @@
             </w:r>
           </w:p>
           <w:p>
-            <w:hyperlink r:id="rId6" w:history="1">
+            <w:hyperlink r:id="rId7" w:history="1">
               <w:r>
                 <w:rPr>
                   <w:rStyle w:val="Hyperlink"/>
@@ -1636,7 +1650,7 @@
               </w:rPr>
               <w:t xml:space="preserve">If you require any further information, or have any access requirements in order to participate in this workshop, please contact the workshop organiser </w:t>
             </w:r>
-            <w:hyperlink r:id="rId7" w:history="1">
+            <w:hyperlink r:id="rId8" w:history="1">
               <w:r>
                 <w:rPr>
                   <w:rStyle w:val="Hyperlink"/>
@@ -4972,6 +4986,7 @@
   <w:style w:type="character" w:default="1" w:styleId="DefaultParagraphFont">
     <w:name w:val="Default Paragraph Font"/>
     <w:uiPriority w:val="1"/>
+    <w:semiHidden/>
     <w:unhideWhenUsed/>
   </w:style>
   <w:style w:type="table" w:default="1" w:styleId="TableNormal">

</xml_diff>